<commit_message>
Assignment 2 for Big Data Session 1
</commit_message>
<xml_diff>
--- a/BigData-S1A2.docx
+++ b/BigData-S1A2.docx
@@ -408,759 +408,754 @@
         <w:rPr>
           <w:b/>
         </w:rPr>
-        <w:t>5. How much data can be considered as a BigData</w:t>
-      </w:r>
+        <w:t xml:space="preserve">5. How much data can be considered as a BigData with regards to volume? </w:t>
+      </w:r>
+    </w:p>
+    <w:p>
+      <w:pPr>
+        <w:spacing w:after="0" w:line="240" w:lineRule="auto"/>
+        <w:rPr>
+          <w:lang w:val="sv-SE"/>
+        </w:rPr>
+      </w:pPr>
+      <w:r>
+        <w:rPr>
+          <w:lang w:val="sv-SE"/>
+        </w:rPr>
+        <w:t>a.</w:t>
+      </w:r>
+      <w:r>
+        <w:rPr>
+          <w:lang w:val="sv-SE"/>
+        </w:rPr>
+        <w:t>)</w:t>
+      </w:r>
+      <w:r>
+        <w:rPr>
+          <w:lang w:val="sv-SE"/>
+        </w:rPr>
+        <w:t xml:space="preserve"> Mega Bytes </w:t>
+      </w:r>
+    </w:p>
+    <w:p>
+      <w:pPr>
+        <w:spacing w:after="0" w:line="240" w:lineRule="auto"/>
+        <w:rPr>
+          <w:lang w:val="sv-SE"/>
+        </w:rPr>
+      </w:pPr>
+      <w:r>
+        <w:rPr>
+          <w:lang w:val="sv-SE"/>
+        </w:rPr>
+        <w:t>b.</w:t>
+      </w:r>
+      <w:r>
+        <w:rPr>
+          <w:lang w:val="sv-SE"/>
+        </w:rPr>
+        <w:t>)</w:t>
+      </w:r>
+      <w:r>
+        <w:rPr>
+          <w:lang w:val="sv-SE"/>
+        </w:rPr>
+        <w:t xml:space="preserve"> Terabytes </w:t>
+      </w:r>
+    </w:p>
+    <w:p>
+      <w:pPr>
+        <w:spacing w:after="0" w:line="240" w:lineRule="auto"/>
+        <w:rPr>
+          <w:lang w:val="sv-SE"/>
+        </w:rPr>
+      </w:pPr>
+      <w:r>
+        <w:rPr>
+          <w:lang w:val="sv-SE"/>
+        </w:rPr>
+        <w:t>c.</w:t>
+      </w:r>
+      <w:r>
+        <w:rPr>
+          <w:lang w:val="sv-SE"/>
+        </w:rPr>
+        <w:t>)</w:t>
+      </w:r>
+      <w:r>
+        <w:rPr>
+          <w:lang w:val="sv-SE"/>
+        </w:rPr>
+        <w:t xml:space="preserve"> Petabytes </w:t>
+      </w:r>
+    </w:p>
+    <w:p>
+      <w:pPr>
+        <w:spacing w:after="0" w:line="240" w:lineRule="auto"/>
+        <w:rPr>
+          <w:b/>
+          <w:color w:val="9BBB59" w:themeColor="accent3"/>
+        </w:rPr>
+      </w:pPr>
+      <w:r>
+        <w:rPr>
+          <w:b/>
+          <w:color w:val="9BBB59" w:themeColor="accent3"/>
+        </w:rPr>
+        <w:t>d.</w:t>
+      </w:r>
+      <w:r>
+        <w:rPr>
+          <w:b/>
+          <w:color w:val="9BBB59" w:themeColor="accent3"/>
+        </w:rPr>
+        <w:t>)</w:t>
+      </w:r>
+      <w:r>
+        <w:rPr>
+          <w:b/>
+          <w:color w:val="9BBB59" w:themeColor="accent3"/>
+        </w:rPr>
+        <w:t xml:space="preserve"> b &amp; c </w:t>
+      </w:r>
+    </w:p>
+    <w:p/>
+    <w:p>
+      <w:pPr>
+        <w:spacing w:after="0" w:line="240" w:lineRule="auto"/>
+        <w:rPr>
+          <w:b/>
+        </w:rPr>
+      </w:pPr>
+      <w:r>
+        <w:rPr>
+          <w:b/>
+        </w:rPr>
+        <w:t xml:space="preserve">6. Can Hadoop process data in real time? </w:t>
+      </w:r>
+    </w:p>
+    <w:p>
+      <w:pPr>
+        <w:spacing w:after="0" w:line="240" w:lineRule="auto"/>
+        <w:rPr>
+          <w:b/>
+          <w:color w:val="9BBB59" w:themeColor="accent3"/>
+        </w:rPr>
+      </w:pPr>
+      <w:r>
+        <w:rPr>
+          <w:b/>
+          <w:color w:val="9BBB59" w:themeColor="accent3"/>
+        </w:rPr>
+        <w:t>a.</w:t>
+      </w:r>
+      <w:r>
+        <w:rPr>
+          <w:b/>
+          <w:color w:val="9BBB59" w:themeColor="accent3"/>
+        </w:rPr>
+        <w:t>)</w:t>
+      </w:r>
+      <w:r>
+        <w:rPr>
+          <w:b/>
+          <w:color w:val="9BBB59" w:themeColor="accent3"/>
+        </w:rPr>
+        <w:t xml:space="preserve"> Yes </w:t>
+      </w:r>
+    </w:p>
+    <w:p>
+      <w:pPr>
+        <w:spacing w:after="0" w:line="240" w:lineRule="auto"/>
+      </w:pPr>
+      <w:r>
+        <w:t>b.</w:t>
+      </w:r>
+      <w:r>
+        <w:t>)</w:t>
+      </w:r>
+      <w:r>
+        <w:t xml:space="preserve"> No </w:t>
+      </w:r>
+    </w:p>
+    <w:p>
+      <w:pPr>
+        <w:spacing w:after="0" w:line="240" w:lineRule="auto"/>
+      </w:pPr>
+      <w:r>
+        <w:t>c.</w:t>
+      </w:r>
+      <w:r>
+        <w:t>)</w:t>
+      </w:r>
+      <w:r>
+        <w:t xml:space="preserve"> None of these </w:t>
+      </w:r>
+    </w:p>
+    <w:p/>
+    <w:p>
+      <w:pPr>
+        <w:spacing w:after="0" w:line="240" w:lineRule="auto"/>
+        <w:rPr>
+          <w:b/>
+        </w:rPr>
+      </w:pPr>
+      <w:r>
+        <w:rPr>
+          <w:b/>
+        </w:rPr>
+        <w:t xml:space="preserve">7. Hadoop is developed using? </w:t>
+      </w:r>
+    </w:p>
+    <w:p>
+      <w:pPr>
+        <w:spacing w:after="0" w:line="240" w:lineRule="auto"/>
+      </w:pPr>
+      <w:r>
+        <w:t>a.</w:t>
+      </w:r>
+      <w:r>
+        <w:t>)</w:t>
+      </w:r>
+      <w:r>
+        <w:t xml:space="preserve"> C </w:t>
+      </w:r>
+    </w:p>
+    <w:p>
+      <w:pPr>
+        <w:spacing w:after="0" w:line="240" w:lineRule="auto"/>
+        <w:rPr>
+          <w:lang w:val="fi-FI"/>
+        </w:rPr>
+      </w:pPr>
+      <w:r>
+        <w:rPr>
+          <w:lang w:val="fi-FI"/>
+        </w:rPr>
+        <w:t>b.</w:t>
+      </w:r>
+      <w:r>
+        <w:rPr>
+          <w:lang w:val="fi-FI"/>
+        </w:rPr>
+        <w:t>)</w:t>
+      </w:r>
+      <w:r>
+        <w:rPr>
+          <w:lang w:val="fi-FI"/>
+        </w:rPr>
+        <w:t xml:space="preserve"> C++ </w:t>
+      </w:r>
+    </w:p>
+    <w:p>
+      <w:pPr>
+        <w:spacing w:after="0" w:line="240" w:lineRule="auto"/>
+        <w:rPr>
+          <w:b/>
+          <w:color w:val="9BBB59" w:themeColor="accent3"/>
+          <w:lang w:val="fi-FI"/>
+        </w:rPr>
+      </w:pPr>
+      <w:r>
+        <w:rPr>
+          <w:b/>
+          <w:color w:val="9BBB59" w:themeColor="accent3"/>
+          <w:lang w:val="fi-FI"/>
+        </w:rPr>
+        <w:t>c.</w:t>
+      </w:r>
+      <w:r>
+        <w:rPr>
+          <w:b/>
+          <w:color w:val="9BBB59" w:themeColor="accent3"/>
+          <w:lang w:val="fi-FI"/>
+        </w:rPr>
+        <w:t>)</w:t>
+      </w:r>
+      <w:r>
+        <w:rPr>
+          <w:b/>
+          <w:color w:val="9BBB59" w:themeColor="accent3"/>
+          <w:lang w:val="fi-FI"/>
+        </w:rPr>
+        <w:t xml:space="preserve"> Java</w:t>
+      </w:r>
+    </w:p>
+    <w:p>
+      <w:pPr>
+        <w:spacing w:after="0" w:line="240" w:lineRule="auto"/>
+        <w:rPr>
+          <w:lang w:val="fi-FI"/>
+        </w:rPr>
+      </w:pPr>
+      <w:r>
+        <w:rPr>
+          <w:lang w:val="fi-FI"/>
+        </w:rPr>
+        <w:t>d.</w:t>
+      </w:r>
+      <w:r>
+        <w:rPr>
+          <w:lang w:val="fi-FI"/>
+        </w:rPr>
+        <w:t>)</w:t>
+      </w:r>
+      <w:r>
+        <w:rPr>
+          <w:lang w:val="fi-FI"/>
+        </w:rPr>
+        <w:t xml:space="preserve"> Ruby </w:t>
+      </w:r>
+    </w:p>
+    <w:p>
+      <w:pPr>
+        <w:rPr>
+          <w:lang w:val="fi-FI"/>
+        </w:rPr>
+      </w:pPr>
+    </w:p>
+    <w:p>
+      <w:pPr>
+        <w:spacing w:after="0" w:line="240" w:lineRule="auto"/>
+        <w:rPr>
+          <w:b/>
+        </w:rPr>
+      </w:pPr>
+      <w:r>
+        <w:rPr>
+          <w:b/>
+        </w:rPr>
+        <w:t xml:space="preserve">8. Hadoop reduces cost of operation by? </w:t>
+      </w:r>
+    </w:p>
+    <w:p>
+      <w:pPr>
+        <w:spacing w:after="0" w:line="240" w:lineRule="auto"/>
+        <w:rPr>
+          <w:b/>
+        </w:rPr>
+      </w:pPr>
+      <w:r>
+        <w:rPr>
+          <w:b/>
+          <w:color w:val="9BBB59" w:themeColor="accent3"/>
+        </w:rPr>
+        <w:t>a.</w:t>
+      </w:r>
+      <w:r>
+        <w:rPr>
+          <w:b/>
+          <w:color w:val="9BBB59" w:themeColor="accent3"/>
+        </w:rPr>
+        <w:t>)</w:t>
+      </w:r>
+      <w:r>
+        <w:rPr>
+          <w:b/>
+          <w:color w:val="9BBB59" w:themeColor="accent3"/>
+        </w:rPr>
+        <w:t xml:space="preserve"> Using commodity Hardware</w:t>
+      </w:r>
+      <w:r>
+        <w:rPr>
+          <w:b/>
+        </w:rPr>
+        <w:t xml:space="preserve"> </w:t>
+      </w:r>
+    </w:p>
+    <w:p>
+      <w:pPr>
+        <w:spacing w:after="0" w:line="240" w:lineRule="auto"/>
+      </w:pPr>
+      <w:r>
+        <w:t>b.</w:t>
+      </w:r>
+      <w:r>
+        <w:t>)</w:t>
+      </w:r>
+      <w:r>
+        <w:t xml:space="preserve"> Using less number of nodes </w:t>
+      </w:r>
+    </w:p>
+    <w:p>
+      <w:pPr>
+        <w:spacing w:after="0" w:line="240" w:lineRule="auto"/>
+      </w:pPr>
+      <w:r>
+        <w:t>c.</w:t>
+      </w:r>
+      <w:r>
+        <w:t>)</w:t>
+      </w:r>
+      <w:r>
+        <w:t xml:space="preserve"> Limited cluster size </w:t>
+      </w:r>
+    </w:p>
+    <w:p>
+      <w:pPr>
+        <w:spacing w:after="0" w:line="240" w:lineRule="auto"/>
+      </w:pPr>
+      <w:r>
+        <w:t>d.</w:t>
+      </w:r>
+      <w:r>
+        <w:t>)</w:t>
+      </w:r>
+      <w:r>
+        <w:t xml:space="preserve"> None of these </w:t>
+      </w:r>
+    </w:p>
+    <w:p/>
+    <w:p>
+      <w:pPr>
+        <w:spacing w:after="0" w:line="240" w:lineRule="auto"/>
+        <w:rPr>
+          <w:b/>
+        </w:rPr>
+      </w:pPr>
+      <w:r>
+        <w:rPr>
+          <w:b/>
+        </w:rPr>
+        <w:t xml:space="preserve">9. Search engine adopted in Hadoop is? </w:t>
+      </w:r>
+    </w:p>
+    <w:p>
+      <w:pPr>
+        <w:spacing w:after="0" w:line="240" w:lineRule="auto"/>
+      </w:pPr>
+      <w:r>
+        <w:t>a.</w:t>
+      </w:r>
+      <w:r>
+        <w:t>)</w:t>
+      </w:r>
+      <w:r>
+        <w:t xml:space="preserve"> Google </w:t>
+      </w:r>
+    </w:p>
+    <w:p>
+      <w:pPr>
+        <w:spacing w:after="0" w:line="240" w:lineRule="auto"/>
+      </w:pPr>
+      <w:r>
+        <w:t>b.</w:t>
+      </w:r>
+      <w:r>
+        <w:t>)</w:t>
+      </w:r>
+      <w:r>
+        <w:t xml:space="preserve"> Yahoo </w:t>
+      </w:r>
+    </w:p>
+    <w:p>
+      <w:pPr>
+        <w:spacing w:after="0" w:line="240" w:lineRule="auto"/>
+        <w:rPr>
+          <w:b/>
+          <w:color w:val="9BBB59" w:themeColor="accent3"/>
+        </w:rPr>
+      </w:pPr>
+      <w:r>
+        <w:rPr>
+          <w:b/>
+          <w:color w:val="9BBB59" w:themeColor="accent3"/>
+        </w:rPr>
+        <w:t>c.</w:t>
+      </w:r>
+      <w:r>
+        <w:rPr>
+          <w:b/>
+          <w:color w:val="9BBB59" w:themeColor="accent3"/>
+        </w:rPr>
+        <w:t>)</w:t>
+      </w:r>
+      <w:r>
+        <w:rPr>
+          <w:b/>
+          <w:color w:val="9BBB59" w:themeColor="accent3"/>
+        </w:rPr>
+        <w:t xml:space="preserve"> Solr </w:t>
+      </w:r>
+    </w:p>
+    <w:p>
+      <w:pPr>
+        <w:spacing w:after="0" w:line="240" w:lineRule="auto"/>
+      </w:pPr>
+      <w:r>
+        <w:t>d</w:t>
+      </w:r>
+      <w:r>
+        <w:t>.</w:t>
+      </w:r>
+      <w:r>
+        <w:t>)</w:t>
+      </w:r>
+      <w:r>
+        <w:t xml:space="preserve"> AOL </w:t>
+      </w:r>
+    </w:p>
+    <w:p/>
+    <w:p>
+      <w:pPr>
+        <w:spacing w:after="0" w:line="240" w:lineRule="auto"/>
+        <w:rPr>
+          <w:b/>
+        </w:rPr>
+      </w:pPr>
+      <w:r>
+        <w:rPr>
+          <w:b/>
+        </w:rPr>
+        <w:t xml:space="preserve">10. Stream processing can be achieved in Hadoop using? </w:t>
+      </w:r>
+    </w:p>
+    <w:p>
+      <w:pPr>
+        <w:spacing w:after="0" w:line="240" w:lineRule="auto"/>
+      </w:pPr>
+      <w:r>
+        <w:t>a.</w:t>
+      </w:r>
+      <w:r>
+        <w:t>)</w:t>
+      </w:r>
+      <w:r>
+        <w:t xml:space="preserve"> Storm </w:t>
+      </w:r>
+    </w:p>
+    <w:p>
+      <w:pPr>
+        <w:spacing w:after="0" w:line="240" w:lineRule="auto"/>
+      </w:pPr>
+      <w:r>
+        <w:t>b.</w:t>
+      </w:r>
+      <w:r>
+        <w:t>)</w:t>
+      </w:r>
+      <w:r>
+        <w:t xml:space="preserve"> Spark </w:t>
+      </w:r>
+    </w:p>
+    <w:p>
+      <w:pPr>
+        <w:spacing w:after="0" w:line="240" w:lineRule="auto"/>
+        <w:rPr>
+          <w:b/>
+          <w:color w:val="9BBB59" w:themeColor="accent3"/>
+        </w:rPr>
+      </w:pPr>
+      <w:r>
+        <w:rPr>
+          <w:b/>
+          <w:color w:val="9BBB59" w:themeColor="accent3"/>
+        </w:rPr>
+        <w:t>c.</w:t>
+      </w:r>
+      <w:r>
+        <w:rPr>
+          <w:b/>
+          <w:color w:val="9BBB59" w:themeColor="accent3"/>
+        </w:rPr>
+        <w:t>)</w:t>
+      </w:r>
+      <w:r>
+        <w:rPr>
+          <w:b/>
+          <w:color w:val="9BBB59" w:themeColor="accent3"/>
+        </w:rPr>
+        <w:t xml:space="preserve"> Both of these </w:t>
+      </w:r>
+    </w:p>
+    <w:p>
+      <w:pPr>
+        <w:spacing w:after="0" w:line="240" w:lineRule="auto"/>
+      </w:pPr>
+      <w:r>
+        <w:t>d.</w:t>
+      </w:r>
+      <w:r>
+        <w:t>)</w:t>
+      </w:r>
+      <w:r>
+        <w:t xml:space="preserve"> None of these </w:t>
+      </w:r>
+    </w:p>
+    <w:p/>
+    <w:p>
+      <w:pPr>
+        <w:spacing w:after="0" w:line="240" w:lineRule="auto"/>
+        <w:rPr>
+          <w:b/>
+        </w:rPr>
+      </w:pPr>
+      <w:r>
+        <w:rPr>
+          <w:b/>
+        </w:rPr>
+        <w:t xml:space="preserve">11. What is the highest data unit we have at present? </w:t>
+      </w:r>
+    </w:p>
+    <w:p>
+      <w:pPr>
+        <w:spacing w:after="0" w:line="240" w:lineRule="auto"/>
+      </w:pPr>
+      <w:r>
+        <w:t>a.</w:t>
+      </w:r>
+      <w:r>
+        <w:t>)</w:t>
+      </w:r>
+      <w:r>
+        <w:t xml:space="preserve"> Petabyte </w:t>
+      </w:r>
+    </w:p>
+    <w:p>
+      <w:pPr>
+        <w:spacing w:after="0" w:line="240" w:lineRule="auto"/>
+      </w:pPr>
+      <w:r>
+        <w:t>b.</w:t>
+      </w:r>
+      <w:r>
+        <w:t>)</w:t>
+      </w:r>
+      <w:r>
+        <w:t xml:space="preserve"> Exabyte </w:t>
+      </w:r>
+    </w:p>
+    <w:p>
+      <w:pPr>
+        <w:spacing w:after="0" w:line="240" w:lineRule="auto"/>
+      </w:pPr>
+      <w:r>
+        <w:t>c.</w:t>
+      </w:r>
+      <w:r>
+        <w:t>)</w:t>
+      </w:r>
+      <w:r>
+        <w:t xml:space="preserve"> Terabyte </w:t>
+      </w:r>
+    </w:p>
+    <w:p>
+      <w:pPr>
+        <w:spacing w:after="0" w:line="240" w:lineRule="auto"/>
+      </w:pPr>
+      <w:r>
+        <w:rPr>
+          <w:b/>
+          <w:color w:val="9BBB59" w:themeColor="accent3"/>
+        </w:rPr>
+        <w:t>d.</w:t>
+      </w:r>
+      <w:r>
+        <w:rPr>
+          <w:b/>
+          <w:color w:val="9BBB59" w:themeColor="accent3"/>
+        </w:rPr>
+        <w:t>)</w:t>
+      </w:r>
+      <w:r>
+        <w:rPr>
+          <w:b/>
+          <w:color w:val="9BBB59" w:themeColor="accent3"/>
+        </w:rPr>
+        <w:t xml:space="preserve"> Brontobyte</w:t>
+      </w:r>
+    </w:p>
+    <w:p/>
+    <w:p>
+      <w:pPr>
+        <w:spacing w:after="0" w:line="240" w:lineRule="auto"/>
+        <w:rPr>
+          <w:b/>
+        </w:rPr>
+      </w:pPr>
+      <w:r>
+        <w:rPr>
+          <w:b/>
+        </w:rPr>
+        <w:t xml:space="preserve">12. Hadoop is well suited for clusters where: </w:t>
+      </w:r>
+    </w:p>
+    <w:p>
+      <w:pPr>
+        <w:spacing w:after="0" w:line="240" w:lineRule="auto"/>
+        <w:rPr>
+          <w:b/>
+          <w:color w:val="9BBB59" w:themeColor="accent3"/>
+        </w:rPr>
+      </w:pPr>
+      <w:r>
+        <w:rPr>
+          <w:b/>
+          <w:color w:val="9BBB59" w:themeColor="accent3"/>
+        </w:rPr>
+        <w:t>a.</w:t>
+      </w:r>
+      <w:r>
+        <w:rPr>
+          <w:b/>
+          <w:color w:val="9BBB59" w:themeColor="accent3"/>
+        </w:rPr>
+        <w:t>)</w:t>
+      </w:r>
+      <w:r>
+        <w:rPr>
+          <w:b/>
+          <w:color w:val="9BBB59" w:themeColor="accent3"/>
+        </w:rPr>
+        <w:t xml:space="preserve"> Number of nodes keep changing </w:t>
+      </w:r>
+    </w:p>
+    <w:p>
+      <w:pPr>
+        <w:spacing w:after="0" w:line="240" w:lineRule="auto"/>
+      </w:pPr>
+      <w:r>
+        <w:t>b.</w:t>
+      </w:r>
+      <w:r>
+        <w:t>)</w:t>
+      </w:r>
+      <w:r>
+        <w:t xml:space="preserve"> Number of nodes are constant </w:t>
+      </w:r>
+    </w:p>
+    <w:p>
+      <w:pPr>
+        <w:spacing w:after="0" w:line="240" w:lineRule="auto"/>
+      </w:pPr>
+      <w:r>
+        <w:t>c.</w:t>
+      </w:r>
+      <w:r>
+        <w:t>)</w:t>
+      </w:r>
+      <w:r>
+        <w:t xml:space="preserve"> Most number of free nodes </w:t>
+      </w:r>
+    </w:p>
+    <w:p>
+      <w:pPr>
+        <w:spacing w:after="0" w:line="240" w:lineRule="auto"/>
+      </w:pPr>
+      <w:r>
+        <w:t>d.</w:t>
+      </w:r>
+      <w:r>
+        <w:t>)</w:t>
+      </w:r>
+      <w:r>
+        <w:t xml:space="preserve"> None of these </w:t>
+      </w:r>
+    </w:p>
+    <w:p>
       <w:bookmarkStart w:id="0" w:name="_GoBack"/>
       <w:bookmarkEnd w:id="0"/>
-      <w:r>
-        <w:rPr>
-          <w:b/>
-        </w:rPr>
-        <w:t xml:space="preserve"> with regards to volume? </w:t>
-      </w:r>
-    </w:p>
-    <w:p>
-      <w:pPr>
-        <w:spacing w:after="0" w:line="240" w:lineRule="auto"/>
-        <w:rPr>
-          <w:lang w:val="sv-SE"/>
-        </w:rPr>
-      </w:pPr>
-      <w:r>
-        <w:rPr>
-          <w:lang w:val="sv-SE"/>
-        </w:rPr>
-        <w:t>a.</w:t>
-      </w:r>
-      <w:r>
-        <w:rPr>
-          <w:lang w:val="sv-SE"/>
-        </w:rPr>
-        <w:t>)</w:t>
-      </w:r>
-      <w:r>
-        <w:rPr>
-          <w:lang w:val="sv-SE"/>
-        </w:rPr>
-        <w:t xml:space="preserve"> Mega Bytes </w:t>
-      </w:r>
-    </w:p>
-    <w:p>
-      <w:pPr>
-        <w:spacing w:after="0" w:line="240" w:lineRule="auto"/>
-        <w:rPr>
-          <w:lang w:val="sv-SE"/>
-        </w:rPr>
-      </w:pPr>
-      <w:r>
-        <w:rPr>
-          <w:lang w:val="sv-SE"/>
-        </w:rPr>
-        <w:t>b.</w:t>
-      </w:r>
-      <w:r>
-        <w:rPr>
-          <w:lang w:val="sv-SE"/>
-        </w:rPr>
-        <w:t>)</w:t>
-      </w:r>
-      <w:r>
-        <w:rPr>
-          <w:lang w:val="sv-SE"/>
-        </w:rPr>
-        <w:t xml:space="preserve"> Terabytes </w:t>
-      </w:r>
-    </w:p>
-    <w:p>
-      <w:pPr>
-        <w:spacing w:after="0" w:line="240" w:lineRule="auto"/>
-        <w:rPr>
-          <w:lang w:val="sv-SE"/>
-        </w:rPr>
-      </w:pPr>
-      <w:r>
-        <w:rPr>
-          <w:lang w:val="sv-SE"/>
-        </w:rPr>
-        <w:t>c.</w:t>
-      </w:r>
-      <w:r>
-        <w:rPr>
-          <w:lang w:val="sv-SE"/>
-        </w:rPr>
-        <w:t>)</w:t>
-      </w:r>
-      <w:r>
-        <w:rPr>
-          <w:lang w:val="sv-SE"/>
-        </w:rPr>
-        <w:t xml:space="preserve"> Petabytes </w:t>
-      </w:r>
-    </w:p>
-    <w:p>
-      <w:pPr>
-        <w:spacing w:after="0" w:line="240" w:lineRule="auto"/>
-        <w:rPr>
-          <w:b/>
-          <w:color w:val="9BBB59" w:themeColor="accent3"/>
-        </w:rPr>
-      </w:pPr>
-      <w:r>
-        <w:rPr>
-          <w:b/>
-          <w:color w:val="9BBB59" w:themeColor="accent3"/>
-        </w:rPr>
-        <w:t>d.</w:t>
-      </w:r>
-      <w:r>
-        <w:rPr>
-          <w:b/>
-          <w:color w:val="9BBB59" w:themeColor="accent3"/>
-        </w:rPr>
-        <w:t>)</w:t>
-      </w:r>
-      <w:r>
-        <w:rPr>
-          <w:b/>
-          <w:color w:val="9BBB59" w:themeColor="accent3"/>
-        </w:rPr>
-        <w:t xml:space="preserve"> b &amp; c </w:t>
-      </w:r>
-    </w:p>
-    <w:p/>
-    <w:p>
-      <w:pPr>
-        <w:spacing w:after="0" w:line="240" w:lineRule="auto"/>
-        <w:rPr>
-          <w:b/>
-        </w:rPr>
-      </w:pPr>
-      <w:r>
-        <w:rPr>
-          <w:b/>
-        </w:rPr>
-        <w:t xml:space="preserve">6. Can Hadoop process data in real time? </w:t>
-      </w:r>
-    </w:p>
-    <w:p>
-      <w:pPr>
-        <w:spacing w:after="0" w:line="240" w:lineRule="auto"/>
-        <w:rPr>
-          <w:b/>
-          <w:color w:val="9BBB59" w:themeColor="accent3"/>
-        </w:rPr>
-      </w:pPr>
-      <w:r>
-        <w:rPr>
-          <w:b/>
-          <w:color w:val="9BBB59" w:themeColor="accent3"/>
-        </w:rPr>
-        <w:t>a.</w:t>
-      </w:r>
-      <w:r>
-        <w:rPr>
-          <w:b/>
-          <w:color w:val="9BBB59" w:themeColor="accent3"/>
-        </w:rPr>
-        <w:t>)</w:t>
-      </w:r>
-      <w:r>
-        <w:rPr>
-          <w:b/>
-          <w:color w:val="9BBB59" w:themeColor="accent3"/>
-        </w:rPr>
-        <w:t xml:space="preserve"> Yes </w:t>
-      </w:r>
-    </w:p>
-    <w:p>
-      <w:pPr>
-        <w:spacing w:after="0" w:line="240" w:lineRule="auto"/>
-      </w:pPr>
-      <w:r>
-        <w:t>b.</w:t>
-      </w:r>
-      <w:r>
-        <w:t>)</w:t>
-      </w:r>
-      <w:r>
-        <w:t xml:space="preserve"> No </w:t>
-      </w:r>
-    </w:p>
-    <w:p>
-      <w:pPr>
-        <w:spacing w:after="0" w:line="240" w:lineRule="auto"/>
-      </w:pPr>
-      <w:r>
-        <w:t>c.</w:t>
-      </w:r>
-      <w:r>
-        <w:t>)</w:t>
-      </w:r>
-      <w:r>
-        <w:t xml:space="preserve"> None of these </w:t>
-      </w:r>
-    </w:p>
-    <w:p/>
-    <w:p>
-      <w:pPr>
-        <w:spacing w:after="0" w:line="240" w:lineRule="auto"/>
-        <w:rPr>
-          <w:b/>
-        </w:rPr>
-      </w:pPr>
-      <w:r>
-        <w:rPr>
-          <w:b/>
-        </w:rPr>
-        <w:t xml:space="preserve">7. Hadoop is developed using? </w:t>
-      </w:r>
-    </w:p>
-    <w:p>
-      <w:pPr>
-        <w:spacing w:after="0" w:line="240" w:lineRule="auto"/>
-      </w:pPr>
-      <w:r>
-        <w:t>a.</w:t>
-      </w:r>
-      <w:r>
-        <w:t>)</w:t>
-      </w:r>
-      <w:r>
-        <w:t xml:space="preserve"> C </w:t>
-      </w:r>
-    </w:p>
-    <w:p>
-      <w:pPr>
-        <w:spacing w:after="0" w:line="240" w:lineRule="auto"/>
-        <w:rPr>
-          <w:lang w:val="fi-FI"/>
-        </w:rPr>
-      </w:pPr>
-      <w:r>
-        <w:rPr>
-          <w:lang w:val="fi-FI"/>
-        </w:rPr>
-        <w:t>b.</w:t>
-      </w:r>
-      <w:r>
-        <w:rPr>
-          <w:lang w:val="fi-FI"/>
-        </w:rPr>
-        <w:t>)</w:t>
-      </w:r>
-      <w:r>
-        <w:rPr>
-          <w:lang w:val="fi-FI"/>
-        </w:rPr>
-        <w:t xml:space="preserve"> C++ </w:t>
-      </w:r>
-    </w:p>
-    <w:p>
-      <w:pPr>
-        <w:spacing w:after="0" w:line="240" w:lineRule="auto"/>
-        <w:rPr>
-          <w:b/>
-          <w:color w:val="9BBB59" w:themeColor="accent3"/>
-          <w:lang w:val="fi-FI"/>
-        </w:rPr>
-      </w:pPr>
-      <w:r>
-        <w:rPr>
-          <w:b/>
-          <w:color w:val="9BBB59" w:themeColor="accent3"/>
-          <w:lang w:val="fi-FI"/>
-        </w:rPr>
-        <w:t>c.</w:t>
-      </w:r>
-      <w:r>
-        <w:rPr>
-          <w:b/>
-          <w:color w:val="9BBB59" w:themeColor="accent3"/>
-          <w:lang w:val="fi-FI"/>
-        </w:rPr>
-        <w:t>)</w:t>
-      </w:r>
-      <w:r>
-        <w:rPr>
-          <w:b/>
-          <w:color w:val="9BBB59" w:themeColor="accent3"/>
-          <w:lang w:val="fi-FI"/>
-        </w:rPr>
-        <w:t xml:space="preserve"> Java</w:t>
-      </w:r>
-    </w:p>
-    <w:p>
-      <w:pPr>
-        <w:spacing w:after="0" w:line="240" w:lineRule="auto"/>
-        <w:rPr>
-          <w:lang w:val="fi-FI"/>
-        </w:rPr>
-      </w:pPr>
-      <w:r>
-        <w:rPr>
-          <w:lang w:val="fi-FI"/>
-        </w:rPr>
-        <w:t>d.</w:t>
-      </w:r>
-      <w:r>
-        <w:rPr>
-          <w:lang w:val="fi-FI"/>
-        </w:rPr>
-        <w:t>)</w:t>
-      </w:r>
-      <w:r>
-        <w:rPr>
-          <w:lang w:val="fi-FI"/>
-        </w:rPr>
-        <w:t xml:space="preserve"> Ruby </w:t>
-      </w:r>
-    </w:p>
-    <w:p>
-      <w:pPr>
-        <w:rPr>
-          <w:lang w:val="fi-FI"/>
-        </w:rPr>
-      </w:pPr>
-    </w:p>
-    <w:p>
-      <w:pPr>
-        <w:spacing w:after="0" w:line="240" w:lineRule="auto"/>
-        <w:rPr>
-          <w:b/>
-        </w:rPr>
-      </w:pPr>
-      <w:r>
-        <w:rPr>
-          <w:b/>
-        </w:rPr>
-        <w:t xml:space="preserve">8. Hadoop reduces cost of operation by? </w:t>
-      </w:r>
-    </w:p>
-    <w:p>
-      <w:pPr>
-        <w:spacing w:after="0" w:line="240" w:lineRule="auto"/>
-        <w:rPr>
-          <w:b/>
-        </w:rPr>
-      </w:pPr>
-      <w:r>
-        <w:rPr>
-          <w:b/>
-          <w:color w:val="9BBB59" w:themeColor="accent3"/>
-        </w:rPr>
-        <w:t>a.</w:t>
-      </w:r>
-      <w:r>
-        <w:rPr>
-          <w:b/>
-          <w:color w:val="9BBB59" w:themeColor="accent3"/>
-        </w:rPr>
-        <w:t>)</w:t>
-      </w:r>
-      <w:r>
-        <w:rPr>
-          <w:b/>
-          <w:color w:val="9BBB59" w:themeColor="accent3"/>
-        </w:rPr>
-        <w:t xml:space="preserve"> Using commodity Hardware</w:t>
-      </w:r>
-      <w:r>
-        <w:rPr>
-          <w:b/>
-        </w:rPr>
-        <w:t xml:space="preserve"> </w:t>
-      </w:r>
-    </w:p>
-    <w:p>
-      <w:pPr>
-        <w:spacing w:after="0" w:line="240" w:lineRule="auto"/>
-      </w:pPr>
-      <w:r>
-        <w:t>b.</w:t>
-      </w:r>
-      <w:r>
-        <w:t>)</w:t>
-      </w:r>
-      <w:r>
-        <w:t xml:space="preserve"> Using less number of nodes </w:t>
-      </w:r>
-    </w:p>
-    <w:p>
-      <w:pPr>
-        <w:spacing w:after="0" w:line="240" w:lineRule="auto"/>
-      </w:pPr>
-      <w:r>
-        <w:t>c.</w:t>
-      </w:r>
-      <w:r>
-        <w:t>)</w:t>
-      </w:r>
-      <w:r>
-        <w:t xml:space="preserve"> Limited cluster size </w:t>
-      </w:r>
-    </w:p>
-    <w:p>
-      <w:pPr>
-        <w:spacing w:after="0" w:line="240" w:lineRule="auto"/>
-      </w:pPr>
-      <w:r>
-        <w:t>d.</w:t>
-      </w:r>
-      <w:r>
-        <w:t>)</w:t>
-      </w:r>
-      <w:r>
-        <w:t xml:space="preserve"> None of these </w:t>
-      </w:r>
-    </w:p>
-    <w:p/>
-    <w:p>
-      <w:pPr>
-        <w:spacing w:after="0" w:line="240" w:lineRule="auto"/>
-        <w:rPr>
-          <w:b/>
-        </w:rPr>
-      </w:pPr>
-      <w:r>
-        <w:rPr>
-          <w:b/>
-        </w:rPr>
-        <w:t xml:space="preserve">9. Search engine adopted in Hadoop is? </w:t>
-      </w:r>
-    </w:p>
-    <w:p>
-      <w:pPr>
-        <w:spacing w:after="0" w:line="240" w:lineRule="auto"/>
-      </w:pPr>
-      <w:r>
-        <w:t>a.</w:t>
-      </w:r>
-      <w:r>
-        <w:t>)</w:t>
-      </w:r>
-      <w:r>
-        <w:t xml:space="preserve"> Google </w:t>
-      </w:r>
-    </w:p>
-    <w:p>
-      <w:pPr>
-        <w:spacing w:after="0" w:line="240" w:lineRule="auto"/>
-      </w:pPr>
-      <w:r>
-        <w:t>b.</w:t>
-      </w:r>
-      <w:r>
-        <w:t>)</w:t>
-      </w:r>
-      <w:r>
-        <w:t xml:space="preserve"> Yahoo </w:t>
-      </w:r>
-    </w:p>
-    <w:p>
-      <w:pPr>
-        <w:spacing w:after="0" w:line="240" w:lineRule="auto"/>
-        <w:rPr>
-          <w:b/>
-          <w:color w:val="9BBB59" w:themeColor="accent3"/>
-        </w:rPr>
-      </w:pPr>
-      <w:r>
-        <w:rPr>
-          <w:b/>
-          <w:color w:val="9BBB59" w:themeColor="accent3"/>
-        </w:rPr>
-        <w:t>c.</w:t>
-      </w:r>
-      <w:r>
-        <w:rPr>
-          <w:b/>
-          <w:color w:val="9BBB59" w:themeColor="accent3"/>
-        </w:rPr>
-        <w:t>)</w:t>
-      </w:r>
-      <w:r>
-        <w:rPr>
-          <w:b/>
-          <w:color w:val="9BBB59" w:themeColor="accent3"/>
-        </w:rPr>
-        <w:t xml:space="preserve"> Solr </w:t>
-      </w:r>
-    </w:p>
-    <w:p>
-      <w:pPr>
-        <w:spacing w:after="0" w:line="240" w:lineRule="auto"/>
-      </w:pPr>
-      <w:r>
-        <w:t>d</w:t>
-      </w:r>
-      <w:r>
-        <w:t>.</w:t>
-      </w:r>
-      <w:r>
-        <w:t>)</w:t>
-      </w:r>
-      <w:r>
-        <w:t xml:space="preserve"> AOL </w:t>
-      </w:r>
-    </w:p>
-    <w:p/>
-    <w:p>
-      <w:pPr>
-        <w:spacing w:after="0" w:line="240" w:lineRule="auto"/>
-        <w:rPr>
-          <w:b/>
-        </w:rPr>
-      </w:pPr>
-      <w:r>
-        <w:rPr>
-          <w:b/>
-        </w:rPr>
-        <w:t xml:space="preserve">10. Stream processing can be achieved in Hadoop using? </w:t>
-      </w:r>
-    </w:p>
-    <w:p>
-      <w:pPr>
-        <w:spacing w:after="0" w:line="240" w:lineRule="auto"/>
-      </w:pPr>
-      <w:r>
-        <w:t>a.</w:t>
-      </w:r>
-      <w:r>
-        <w:t>)</w:t>
-      </w:r>
-      <w:r>
-        <w:t xml:space="preserve"> Storm </w:t>
-      </w:r>
-    </w:p>
-    <w:p>
-      <w:pPr>
-        <w:spacing w:after="0" w:line="240" w:lineRule="auto"/>
-      </w:pPr>
-      <w:r>
-        <w:t>b.</w:t>
-      </w:r>
-      <w:r>
-        <w:t>)</w:t>
-      </w:r>
-      <w:r>
-        <w:t xml:space="preserve"> Spark </w:t>
-      </w:r>
-    </w:p>
-    <w:p>
-      <w:pPr>
-        <w:spacing w:after="0" w:line="240" w:lineRule="auto"/>
-        <w:rPr>
-          <w:b/>
-          <w:color w:val="9BBB59" w:themeColor="accent3"/>
-        </w:rPr>
-      </w:pPr>
-      <w:r>
-        <w:rPr>
-          <w:b/>
-          <w:color w:val="9BBB59" w:themeColor="accent3"/>
-        </w:rPr>
-        <w:t>c.</w:t>
-      </w:r>
-      <w:r>
-        <w:rPr>
-          <w:b/>
-          <w:color w:val="9BBB59" w:themeColor="accent3"/>
-        </w:rPr>
-        <w:t>)</w:t>
-      </w:r>
-      <w:r>
-        <w:rPr>
-          <w:b/>
-          <w:color w:val="9BBB59" w:themeColor="accent3"/>
-        </w:rPr>
-        <w:t xml:space="preserve"> Both of these </w:t>
-      </w:r>
-    </w:p>
-    <w:p>
-      <w:pPr>
-        <w:spacing w:after="0" w:line="240" w:lineRule="auto"/>
-      </w:pPr>
-      <w:r>
-        <w:t>d.</w:t>
-      </w:r>
-      <w:r>
-        <w:t>)</w:t>
-      </w:r>
-      <w:r>
-        <w:t xml:space="preserve"> None of these </w:t>
-      </w:r>
-    </w:p>
-    <w:p/>
-    <w:p>
-      <w:pPr>
-        <w:spacing w:after="0" w:line="240" w:lineRule="auto"/>
-        <w:rPr>
-          <w:b/>
-        </w:rPr>
-      </w:pPr>
-      <w:r>
-        <w:rPr>
-          <w:b/>
-        </w:rPr>
-        <w:t xml:space="preserve">11. What is the highest data unit we have at present? </w:t>
-      </w:r>
-    </w:p>
-    <w:p>
-      <w:pPr>
-        <w:spacing w:after="0" w:line="240" w:lineRule="auto"/>
-      </w:pPr>
-      <w:r>
-        <w:t>a.</w:t>
-      </w:r>
-      <w:r>
-        <w:t>)</w:t>
-      </w:r>
-      <w:r>
-        <w:t xml:space="preserve"> Petabyte </w:t>
-      </w:r>
-    </w:p>
-    <w:p>
-      <w:pPr>
-        <w:spacing w:after="0" w:line="240" w:lineRule="auto"/>
-      </w:pPr>
-      <w:r>
-        <w:t>b.</w:t>
-      </w:r>
-      <w:r>
-        <w:t>)</w:t>
-      </w:r>
-      <w:r>
-        <w:t xml:space="preserve"> Exabyte </w:t>
-      </w:r>
-    </w:p>
-    <w:p>
-      <w:pPr>
-        <w:spacing w:after="0" w:line="240" w:lineRule="auto"/>
-      </w:pPr>
-      <w:r>
-        <w:t>c.</w:t>
-      </w:r>
-      <w:r>
-        <w:t>)</w:t>
-      </w:r>
-      <w:r>
-        <w:t xml:space="preserve"> Terabyte </w:t>
-      </w:r>
-    </w:p>
-    <w:p>
-      <w:pPr>
-        <w:spacing w:after="0" w:line="240" w:lineRule="auto"/>
-      </w:pPr>
-      <w:r>
-        <w:rPr>
-          <w:b/>
-          <w:color w:val="9BBB59" w:themeColor="accent3"/>
-        </w:rPr>
-        <w:t>d.</w:t>
-      </w:r>
-      <w:r>
-        <w:rPr>
-          <w:b/>
-          <w:color w:val="9BBB59" w:themeColor="accent3"/>
-        </w:rPr>
-        <w:t>)</w:t>
-      </w:r>
-      <w:r>
-        <w:rPr>
-          <w:b/>
-          <w:color w:val="9BBB59" w:themeColor="accent3"/>
-        </w:rPr>
-        <w:t xml:space="preserve"> Brontobyte</w:t>
-      </w:r>
-    </w:p>
-    <w:p/>
-    <w:p>
-      <w:pPr>
-        <w:spacing w:after="0" w:line="240" w:lineRule="auto"/>
-        <w:rPr>
-          <w:b/>
-        </w:rPr>
-      </w:pPr>
-      <w:r>
-        <w:rPr>
-          <w:b/>
-        </w:rPr>
-        <w:t xml:space="preserve">12. Hadoop is well suited for clusters where: </w:t>
-      </w:r>
-    </w:p>
-    <w:p>
-      <w:pPr>
-        <w:spacing w:after="0" w:line="240" w:lineRule="auto"/>
-      </w:pPr>
-      <w:r>
-        <w:t>a.</w:t>
-      </w:r>
-      <w:r>
-        <w:t>)</w:t>
-      </w:r>
-      <w:r>
-        <w:t xml:space="preserve"> Number of nodes keep changing </w:t>
-      </w:r>
-    </w:p>
-    <w:p>
-      <w:pPr>
-        <w:spacing w:after="0" w:line="240" w:lineRule="auto"/>
-      </w:pPr>
-      <w:r>
-        <w:t>b.</w:t>
-      </w:r>
-      <w:r>
-        <w:t>)</w:t>
-      </w:r>
-      <w:r>
-        <w:t xml:space="preserve"> Number of nodes are constant </w:t>
-      </w:r>
-    </w:p>
-    <w:p>
-      <w:pPr>
-        <w:spacing w:after="0" w:line="240" w:lineRule="auto"/>
-      </w:pPr>
-      <w:r>
-        <w:t>c.</w:t>
-      </w:r>
-      <w:r>
-        <w:t>)</w:t>
-      </w:r>
-      <w:r>
-        <w:t xml:space="preserve"> Most number of free nodes </w:t>
-      </w:r>
-    </w:p>
-    <w:p>
-      <w:pPr>
-        <w:spacing w:after="0" w:line="240" w:lineRule="auto"/>
-        <w:rPr>
-          <w:b/>
-          <w:color w:val="9BBB59" w:themeColor="accent3"/>
-        </w:rPr>
-      </w:pPr>
-      <w:r>
-        <w:rPr>
-          <w:b/>
-          <w:color w:val="9BBB59" w:themeColor="accent3"/>
-        </w:rPr>
-        <w:t>d.</w:t>
-      </w:r>
-      <w:r>
-        <w:rPr>
-          <w:b/>
-          <w:color w:val="9BBB59" w:themeColor="accent3"/>
-        </w:rPr>
-        <w:t>)</w:t>
-      </w:r>
-      <w:r>
-        <w:rPr>
-          <w:b/>
-          <w:color w:val="9BBB59" w:themeColor="accent3"/>
-        </w:rPr>
-        <w:t xml:space="preserve"> None of these </w:t>
-      </w:r>
-    </w:p>
-    <w:p/>
+    </w:p>
     <w:p>
       <w:pPr>
         <w:spacing w:after="0" w:line="240" w:lineRule="auto"/>
@@ -2175,7 +2170,7 @@
 </file>
 
 <file path=customXml/itemProps1.xml><?xml version="1.0" encoding="utf-8"?>
-<ds:datastoreItem xmlns:ds="http://schemas.openxmlformats.org/officeDocument/2006/customXml" ds:itemID="{D173271A-E0A4-4F72-A894-4AFED60242A8}">
+<ds:datastoreItem xmlns:ds="http://schemas.openxmlformats.org/officeDocument/2006/customXml" ds:itemID="{5F1FA9E3-F6DD-482B-8158-3645775C240A}">
   <ds:schemaRefs>
     <ds:schemaRef ds:uri="http://schemas.openxmlformats.org/officeDocument/2006/bibliography"/>
   </ds:schemaRefs>

</xml_diff>